<commit_message>
Adding all the other datasets related to the point
</commit_message>
<xml_diff>
--- a/Nauplius data (raw)/Metadata.docx
+++ b/Nauplius data (raw)/Metadata.docx
@@ -214,7 +214,7 @@
           <w:sz w:val="28"/>
           <w:szCs w:val="28"/>
         </w:rPr>
-        <w:t xml:space="preserve">20°59'31.9"N 16°55'04.8"W </w:t>
+        <w:t>1</w:t>
       </w:r>
       <w:r>
         <w:rPr>
@@ -224,6 +224,146 @@
           <w:sz w:val="28"/>
           <w:szCs w:val="28"/>
         </w:rPr>
+        <w:t>8</w:t>
+      </w:r>
+      <w:r>
+        <w:rPr>
+          <w:rFonts w:asciiTheme="majorHAnsi" w:hAnsiTheme="majorHAnsi" w:cstheme="majorHAnsi"/>
+          <w:b/>
+          <w:bCs/>
+          <w:sz w:val="28"/>
+          <w:szCs w:val="28"/>
+        </w:rPr>
+        <w:t>°</w:t>
+      </w:r>
+      <w:r>
+        <w:rPr>
+          <w:rFonts w:asciiTheme="majorHAnsi" w:hAnsiTheme="majorHAnsi" w:cstheme="majorHAnsi"/>
+          <w:b/>
+          <w:bCs/>
+          <w:sz w:val="28"/>
+          <w:szCs w:val="28"/>
+        </w:rPr>
+        <w:t>96</w:t>
+      </w:r>
+      <w:r>
+        <w:rPr>
+          <w:rFonts w:asciiTheme="majorHAnsi" w:hAnsiTheme="majorHAnsi" w:cstheme="majorHAnsi"/>
+          <w:b/>
+          <w:bCs/>
+          <w:sz w:val="28"/>
+          <w:szCs w:val="28"/>
+        </w:rPr>
+        <w:t>’</w:t>
+      </w:r>
+      <w:r>
+        <w:rPr>
+          <w:rFonts w:asciiTheme="majorHAnsi" w:hAnsiTheme="majorHAnsi" w:cstheme="majorHAnsi"/>
+          <w:b/>
+          <w:bCs/>
+          <w:sz w:val="28"/>
+          <w:szCs w:val="28"/>
+        </w:rPr>
+        <w:t>82</w:t>
+      </w:r>
+      <w:r>
+        <w:rPr>
+          <w:rFonts w:asciiTheme="majorHAnsi" w:hAnsiTheme="majorHAnsi" w:cstheme="majorHAnsi"/>
+          <w:b/>
+          <w:bCs/>
+          <w:sz w:val="28"/>
+          <w:szCs w:val="28"/>
+        </w:rPr>
+        <w:t>.</w:t>
+      </w:r>
+      <w:r>
+        <w:rPr>
+          <w:rFonts w:asciiTheme="majorHAnsi" w:hAnsiTheme="majorHAnsi" w:cstheme="majorHAnsi"/>
+          <w:b/>
+          <w:bCs/>
+          <w:sz w:val="28"/>
+          <w:szCs w:val="28"/>
+        </w:rPr>
+        <w:t>7</w:t>
+      </w:r>
+      <w:r>
+        <w:rPr>
+          <w:rFonts w:asciiTheme="majorHAnsi" w:hAnsiTheme="majorHAnsi" w:cstheme="majorHAnsi"/>
+          <w:b/>
+          <w:bCs/>
+          <w:sz w:val="28"/>
+          <w:szCs w:val="28"/>
+        </w:rPr>
+        <w:t>N 16°</w:t>
+      </w:r>
+      <w:r>
+        <w:rPr>
+          <w:rFonts w:asciiTheme="majorHAnsi" w:hAnsiTheme="majorHAnsi" w:cstheme="majorHAnsi"/>
+          <w:b/>
+          <w:bCs/>
+          <w:sz w:val="28"/>
+          <w:szCs w:val="28"/>
+        </w:rPr>
+        <w:t>42</w:t>
+      </w:r>
+      <w:r>
+        <w:rPr>
+          <w:rFonts w:asciiTheme="majorHAnsi" w:hAnsiTheme="majorHAnsi" w:cstheme="majorHAnsi"/>
+          <w:b/>
+          <w:bCs/>
+          <w:sz w:val="28"/>
+          <w:szCs w:val="28"/>
+        </w:rPr>
+        <w:t>'</w:t>
+      </w:r>
+      <w:r>
+        <w:rPr>
+          <w:rFonts w:asciiTheme="majorHAnsi" w:hAnsiTheme="majorHAnsi" w:cstheme="majorHAnsi"/>
+          <w:b/>
+          <w:bCs/>
+          <w:sz w:val="28"/>
+          <w:szCs w:val="28"/>
+        </w:rPr>
+        <w:t>40</w:t>
+      </w:r>
+      <w:r>
+        <w:rPr>
+          <w:rFonts w:asciiTheme="majorHAnsi" w:hAnsiTheme="majorHAnsi" w:cstheme="majorHAnsi"/>
+          <w:b/>
+          <w:bCs/>
+          <w:sz w:val="28"/>
+          <w:szCs w:val="28"/>
+        </w:rPr>
+        <w:t>.</w:t>
+      </w:r>
+      <w:r>
+        <w:rPr>
+          <w:rFonts w:asciiTheme="majorHAnsi" w:hAnsiTheme="majorHAnsi" w:cstheme="majorHAnsi"/>
+          <w:b/>
+          <w:bCs/>
+          <w:sz w:val="28"/>
+          <w:szCs w:val="28"/>
+        </w:rPr>
+        <w:t>0</w:t>
+      </w:r>
+      <w:r>
+        <w:rPr>
+          <w:rFonts w:asciiTheme="majorHAnsi" w:hAnsiTheme="majorHAnsi" w:cstheme="majorHAnsi"/>
+          <w:b/>
+          <w:bCs/>
+          <w:sz w:val="28"/>
+          <w:szCs w:val="28"/>
+        </w:rPr>
+        <w:t xml:space="preserve">"W </w:t>
+      </w:r>
+      <w:r>
+        <w:rPr>
+          <w:rFonts w:asciiTheme="majorHAnsi" w:hAnsiTheme="majorHAnsi" w:cstheme="majorHAnsi"/>
+          <w:b/>
+          <w:bCs/>
+          <w:sz w:val="28"/>
+          <w:szCs w:val="28"/>
+        </w:rPr>
         <w:tab/>
       </w:r>
       <w:r>
@@ -254,7 +394,7 @@
           <w:sz w:val="28"/>
           <w:szCs w:val="28"/>
         </w:rPr>
-        <w:t>20.992197</w:t>
+        <w:t>1</w:t>
       </w:r>
       <w:r>
         <w:rPr>
@@ -264,6 +404,26 @@
           <w:sz w:val="28"/>
           <w:szCs w:val="28"/>
         </w:rPr>
+        <w:t>8.96827</w:t>
+      </w:r>
+      <w:r>
+        <w:rPr>
+          <w:rFonts w:asciiTheme="majorHAnsi" w:hAnsiTheme="majorHAnsi" w:cstheme="majorHAnsi"/>
+          <w:b/>
+          <w:bCs/>
+          <w:sz w:val="28"/>
+          <w:szCs w:val="28"/>
+        </w:rPr>
+        <w:t>4</w:t>
+      </w:r>
+      <w:r>
+        <w:rPr>
+          <w:rFonts w:asciiTheme="majorHAnsi" w:hAnsiTheme="majorHAnsi" w:cstheme="majorHAnsi"/>
+          <w:b/>
+          <w:bCs/>
+          <w:sz w:val="28"/>
+          <w:szCs w:val="28"/>
+        </w:rPr>
         <w:t>°</w:t>
       </w:r>
       <w:r>
@@ -274,7 +434,17 @@
           <w:sz w:val="28"/>
           <w:szCs w:val="28"/>
         </w:rPr>
-        <w:t>, -16.918004</w:t>
+        <w:t>, -</w:t>
+      </w:r>
+      <w:r>
+        <w:rPr>
+          <w:rFonts w:asciiTheme="majorHAnsi" w:hAnsiTheme="majorHAnsi" w:cstheme="majorHAnsi"/>
+          <w:b/>
+          <w:bCs/>
+          <w:sz w:val="28"/>
+          <w:szCs w:val="28"/>
+        </w:rPr>
+        <w:t>16.422400</w:t>
       </w:r>
       <w:r>
         <w:rPr>
@@ -894,59 +1064,7 @@
           <w:szCs w:val="20"/>
           <w:lang w:eastAsia="en-GB"/>
         </w:rPr>
-        <w:t xml:space="preserve">, a high-resolution blended product based on satellite and in-situ data, was used to create a </w:t>
-      </w:r>
-      <w:proofErr w:type="gramStart"/>
-      <w:r>
-        <w:rPr>
-          <w:rFonts w:ascii="Times New Roman" w:eastAsia="Times New Roman" w:hAnsi="Times New Roman" w:cs="Times New Roman"/>
-          <w:i/>
-          <w:iCs/>
-          <w:color w:val="000055"/>
-          <w:sz w:val="20"/>
-          <w:szCs w:val="20"/>
-          <w:lang w:eastAsia="en-GB"/>
-        </w:rPr>
-        <w:t>39 year</w:t>
-      </w:r>
-      <w:proofErr w:type="gramEnd"/>
-      <w:r>
-        <w:rPr>
-          <w:rFonts w:ascii="Times New Roman" w:eastAsia="Times New Roman" w:hAnsi="Times New Roman" w:cs="Times New Roman"/>
-          <w:i/>
-          <w:iCs/>
-          <w:color w:val="000055"/>
-          <w:sz w:val="20"/>
-          <w:szCs w:val="20"/>
-          <w:lang w:eastAsia="en-GB"/>
-        </w:rPr>
-        <w:t xml:space="preserve"> time series of sea surface temperatures for your selected region.   While shorter in years than the </w:t>
-      </w:r>
-      <w:proofErr w:type="spellStart"/>
-      <w:r>
-        <w:rPr>
-          <w:rFonts w:ascii="Times New Roman" w:eastAsia="Times New Roman" w:hAnsi="Times New Roman" w:cs="Times New Roman"/>
-          <w:i/>
-          <w:iCs/>
-          <w:color w:val="000055"/>
-          <w:sz w:val="20"/>
-          <w:szCs w:val="20"/>
-          <w:lang w:eastAsia="en-GB"/>
-        </w:rPr>
-        <w:t>HadISST</w:t>
-      </w:r>
-      <w:proofErr w:type="spellEnd"/>
-      <w:r>
-        <w:rPr>
-          <w:rFonts w:ascii="Times New Roman" w:eastAsia="Times New Roman" w:hAnsi="Times New Roman" w:cs="Times New Roman"/>
-          <w:i/>
-          <w:iCs/>
-          <w:color w:val="000055"/>
-          <w:sz w:val="20"/>
-          <w:szCs w:val="20"/>
-          <w:lang w:eastAsia="en-GB"/>
-        </w:rPr>
-        <w:t xml:space="preserve"> below, its higher spatial resolution helps it better capture smaller scale features in the near coast and shelf waters.</w:t>
+        <w:t>, a high-resolution blended product based on satellite and in-situ data, was used to create a 39 year time series of sea surface temperatures for your selected region.   While shorter in years than the HadISST below, its higher spatial resolution helps it better capture smaller scale features in the near coast and shelf waters.</w:t>
       </w:r>
       <w:r>
         <w:rPr>
@@ -1056,7 +1174,7 @@
           <w:lang w:eastAsia="en-GB"/>
         </w:rPr>
         <w:pict w14:anchorId="59DA6EAE">
-          <v:rect id="_x0000_i1033" alt="" style="width:451.3pt;height:.05pt;mso-width-percent:0;mso-height-percent:0;mso-width-percent:0;mso-height-percent:0" o:hralign="center" o:hrstd="t" o:hr="t" fillcolor="#a0a0a0" stroked="f"/>
+          <v:rect id="_x0000_i1025" alt="" style="width:451.3pt;height:.05pt;mso-width-percent:0;mso-height-percent:0;mso-width-percent:0;mso-height-percent:0" o:hralign="center" o:hrstd="t" o:hr="t" fillcolor="#a0a0a0" stroked="f"/>
         </w:pict>
       </w:r>
     </w:p>
@@ -1147,31 +1265,17 @@
         <w:lastRenderedPageBreak/>
         <w:br/>
       </w:r>
-      <w:proofErr w:type="spellStart"/>
-      <w:r>
-        <w:rPr>
-          <w:rFonts w:ascii="Times New Roman" w:eastAsia="Times New Roman" w:hAnsi="Times New Roman" w:cs="Times New Roman"/>
-          <w:b/>
-          <w:bCs/>
-          <w:color w:val="000055"/>
-          <w:sz w:val="27"/>
-          <w:szCs w:val="27"/>
-          <w:lang w:eastAsia="en-GB"/>
-        </w:rPr>
-        <w:t>HadISST</w:t>
-      </w:r>
-      <w:proofErr w:type="spellEnd"/>
-      <w:r>
-        <w:rPr>
-          <w:rFonts w:ascii="Times New Roman" w:eastAsia="Times New Roman" w:hAnsi="Times New Roman" w:cs="Times New Roman"/>
-          <w:b/>
-          <w:bCs/>
-          <w:color w:val="000055"/>
-          <w:sz w:val="27"/>
-          <w:szCs w:val="27"/>
-          <w:lang w:eastAsia="en-GB"/>
-        </w:rPr>
-        <w:t xml:space="preserve"> sea surface temperature time series (1900-2021)</w:t>
+      <w:r>
+        <w:rPr>
+          <w:rFonts w:ascii="Times New Roman" w:eastAsia="Times New Roman" w:hAnsi="Times New Roman" w:cs="Times New Roman"/>
+          <w:b/>
+          <w:bCs/>
+          <w:color w:val="000055"/>
+          <w:sz w:val="27"/>
+          <w:szCs w:val="27"/>
+          <w:lang w:eastAsia="en-GB"/>
+        </w:rPr>
+        <w:t>HadISST sea surface temperature time series (1900-2021)</w:t>
       </w:r>
     </w:p>
     <w:p>
@@ -1337,7 +1441,7 @@
           <w:color w:val="000055"/>
           <w:sz w:val="20"/>
           <w:szCs w:val="20"/>
-          <w:lang w:eastAsia="en-GB"/>
+          <w:lang w:val="pt-PT" w:eastAsia="en-GB"/>
         </w:rPr>
       </w:pPr>
       <w:r>
@@ -1372,33 +1476,7 @@
           <w:szCs w:val="20"/>
           <w:lang w:eastAsia="en-GB"/>
         </w:rPr>
-        <w:t>Hadley Centre Sea Ice and Sea Surface Temperature data set (</w:t>
-      </w:r>
-      <w:proofErr w:type="spellStart"/>
-      <w:r>
-        <w:rPr>
-          <w:rFonts w:ascii="Times New Roman" w:eastAsia="Times New Roman" w:hAnsi="Times New Roman" w:cs="Times New Roman"/>
-          <w:b/>
-          <w:bCs/>
-          <w:color w:val="000055"/>
-          <w:sz w:val="20"/>
-          <w:szCs w:val="20"/>
-          <w:lang w:eastAsia="en-GB"/>
-        </w:rPr>
-        <w:t>HadISST</w:t>
-      </w:r>
-      <w:proofErr w:type="spellEnd"/>
-      <w:r>
-        <w:rPr>
-          <w:rFonts w:ascii="Times New Roman" w:eastAsia="Times New Roman" w:hAnsi="Times New Roman" w:cs="Times New Roman"/>
-          <w:b/>
-          <w:bCs/>
-          <w:color w:val="000055"/>
-          <w:sz w:val="20"/>
-          <w:szCs w:val="20"/>
-          <w:lang w:eastAsia="en-GB"/>
-        </w:rPr>
-        <w:t>)</w:t>
+        <w:t>Hadley Centre Sea Ice and Sea Surface Temperature data set (HadISST)</w:t>
       </w:r>
       <w:r>
         <w:rPr>
@@ -1410,33 +1488,7 @@
           <w:szCs w:val="20"/>
           <w:lang w:eastAsia="en-GB"/>
         </w:rPr>
-        <w:t xml:space="preserve">, a </w:t>
-      </w:r>
-      <w:proofErr w:type="spellStart"/>
-      <w:r>
-        <w:rPr>
-          <w:rFonts w:ascii="Times New Roman" w:eastAsia="Times New Roman" w:hAnsi="Times New Roman" w:cs="Times New Roman"/>
-          <w:i/>
-          <w:iCs/>
-          <w:color w:val="000055"/>
-          <w:sz w:val="20"/>
-          <w:szCs w:val="20"/>
-          <w:lang w:eastAsia="en-GB"/>
-        </w:rPr>
-        <w:t>mediuam</w:t>
-      </w:r>
-      <w:proofErr w:type="spellEnd"/>
-      <w:r>
-        <w:rPr>
-          <w:rFonts w:ascii="Times New Roman" w:eastAsia="Times New Roman" w:hAnsi="Times New Roman" w:cs="Times New Roman"/>
-          <w:i/>
-          <w:iCs/>
-          <w:color w:val="000055"/>
-          <w:sz w:val="20"/>
-          <w:szCs w:val="20"/>
-          <w:lang w:eastAsia="en-GB"/>
-        </w:rPr>
-        <w:t>-resolution blended product based on in-situ and satellite (recent years only) data, was used to create a 120+ year time series of sea surface temperatures for your selected region.</w:t>
+        <w:t>, a mediuam-resolution blended product based on in-situ and satellite (recent years only) data, was used to create a 120+ year time series of sea surface temperatures for your selected region.</w:t>
       </w:r>
       <w:r>
         <w:rPr>
@@ -1466,7 +1518,7 @@
           <w:color w:val="000055"/>
           <w:sz w:val="20"/>
           <w:szCs w:val="20"/>
-          <w:lang w:eastAsia="en-GB"/>
+          <w:lang w:val="pt-PT" w:eastAsia="en-GB"/>
         </w:rPr>
         <w:t>Original Data Link:</w:t>
       </w:r>
@@ -1476,7 +1528,7 @@
           <w:color w:val="000055"/>
           <w:sz w:val="20"/>
           <w:szCs w:val="20"/>
-          <w:lang w:eastAsia="en-GB"/>
+          <w:lang w:val="pt-PT" w:eastAsia="en-GB"/>
         </w:rPr>
         <w:t xml:space="preserve">   </w:t>
       </w:r>
@@ -1488,7 +1540,7 @@
             <w:sz w:val="20"/>
             <w:szCs w:val="20"/>
             <w:u w:val="single"/>
-            <w:lang w:eastAsia="en-GB"/>
+            <w:lang w:val="pt-PT" w:eastAsia="en-GB"/>
           </w:rPr>
           <w:t>https://www.metoffice.gov.uk/hadobs/hadisst/</w:t>
         </w:r>
@@ -1501,7 +1553,7 @@
           <w:color w:val="000055"/>
           <w:sz w:val="20"/>
           <w:szCs w:val="20"/>
-          <w:lang w:eastAsia="en-GB"/>
+          <w:lang w:val="pt-PT" w:eastAsia="en-GB"/>
         </w:rPr>
       </w:pPr>
     </w:p>
@@ -1525,7 +1577,7 @@
           <w:lang w:eastAsia="en-GB"/>
         </w:rPr>
         <w:pict w14:anchorId="22B528C6">
-          <v:rect id="_x0000_i1032" alt="" style="width:451.3pt;height:.05pt;mso-width-percent:0;mso-height-percent:0;mso-width-percent:0;mso-height-percent:0" o:hralign="center" o:hrstd="t" o:hr="t" fillcolor="#a0a0a0" stroked="f"/>
+          <v:rect id="_x0000_i1026" alt="" style="width:451.3pt;height:.05pt;mso-width-percent:0;mso-height-percent:0;mso-width-percent:0;mso-height-percent:0" o:hralign="center" o:hrstd="t" o:hr="t" fillcolor="#a0a0a0" stroked="f"/>
         </w:pict>
       </w:r>
     </w:p>
@@ -1735,7 +1787,7 @@
           <w:color w:val="000055"/>
           <w:sz w:val="20"/>
           <w:szCs w:val="20"/>
-          <w:lang w:eastAsia="en-GB"/>
+          <w:lang w:val="pt-PT" w:eastAsia="en-GB"/>
         </w:rPr>
       </w:pPr>
       <w:r>
@@ -1812,7 +1864,7 @@
           <w:color w:val="000055"/>
           <w:sz w:val="20"/>
           <w:szCs w:val="20"/>
-          <w:lang w:eastAsia="en-GB"/>
+          <w:lang w:val="pt-PT" w:eastAsia="en-GB"/>
         </w:rPr>
         <w:t>Original Data Link:</w:t>
       </w:r>
@@ -1822,7 +1874,7 @@
           <w:color w:val="000055"/>
           <w:sz w:val="20"/>
           <w:szCs w:val="20"/>
-          <w:lang w:eastAsia="en-GB"/>
+          <w:lang w:val="pt-PT" w:eastAsia="en-GB"/>
         </w:rPr>
         <w:t xml:space="preserve">   </w:t>
       </w:r>
@@ -1834,7 +1886,7 @@
             <w:sz w:val="20"/>
             <w:szCs w:val="20"/>
             <w:u w:val="single"/>
-            <w:lang w:eastAsia="en-GB"/>
+            <w:lang w:val="pt-PT" w:eastAsia="en-GB"/>
           </w:rPr>
           <w:t>https://www.metoffice.gov.uk/hadobs/en4/</w:t>
         </w:r>
@@ -1847,7 +1899,7 @@
           <w:color w:val="000055"/>
           <w:sz w:val="20"/>
           <w:szCs w:val="20"/>
-          <w:lang w:eastAsia="en-GB"/>
+          <w:lang w:val="pt-PT" w:eastAsia="en-GB"/>
         </w:rPr>
       </w:pPr>
     </w:p>
@@ -1871,7 +1923,7 @@
           <w:lang w:eastAsia="en-GB"/>
         </w:rPr>
         <w:pict w14:anchorId="1D5BF00E">
-          <v:rect id="_x0000_i1031" alt="" style="width:451.3pt;height:.05pt;mso-width-percent:0;mso-height-percent:0;mso-width-percent:0;mso-height-percent:0" o:hralign="center" o:hrstd="t" o:hr="t" fillcolor="#a0a0a0" stroked="f"/>
+          <v:rect id="_x0000_i1027" alt="" style="width:451.3pt;height:.05pt;mso-width-percent:0;mso-height-percent:0;mso-width-percent:0;mso-height-percent:0" o:hralign="center" o:hrstd="t" o:hr="t" fillcolor="#a0a0a0" stroked="f"/>
         </w:pict>
       </w:r>
     </w:p>
@@ -2250,33 +2302,7 @@
           <w:szCs w:val="20"/>
           <w:lang w:eastAsia="en-GB"/>
         </w:rPr>
-        <w:t>NASA combined-satellite (</w:t>
-      </w:r>
-      <w:proofErr w:type="spellStart"/>
-      <w:r>
-        <w:rPr>
-          <w:rFonts w:ascii="Times New Roman" w:eastAsia="Times New Roman" w:hAnsi="Times New Roman" w:cs="Times New Roman"/>
-          <w:b/>
-          <w:bCs/>
-          <w:color w:val="000055"/>
-          <w:sz w:val="20"/>
-          <w:szCs w:val="20"/>
-          <w:lang w:eastAsia="en-GB"/>
-        </w:rPr>
-        <w:t>NASAcombo</w:t>
-      </w:r>
-      <w:proofErr w:type="spellEnd"/>
-      <w:r>
-        <w:rPr>
-          <w:rFonts w:ascii="Times New Roman" w:eastAsia="Times New Roman" w:hAnsi="Times New Roman" w:cs="Times New Roman"/>
-          <w:b/>
-          <w:bCs/>
-          <w:color w:val="000055"/>
-          <w:sz w:val="20"/>
-          <w:szCs w:val="20"/>
-          <w:lang w:eastAsia="en-GB"/>
-        </w:rPr>
-        <w:t>)</w:t>
+        <w:t>NASA combined-satellite (NASAcombo)</w:t>
       </w:r>
       <w:r>
         <w:rPr>
@@ -2288,59 +2314,7 @@
           <w:szCs w:val="20"/>
           <w:lang w:eastAsia="en-GB"/>
         </w:rPr>
-        <w:t xml:space="preserve"> time series, a multiple-satellite cross-calibrated chlorophyll product, was used to create a </w:t>
-      </w:r>
-      <w:proofErr w:type="gramStart"/>
-      <w:r>
-        <w:rPr>
-          <w:rFonts w:ascii="Times New Roman" w:eastAsia="Times New Roman" w:hAnsi="Times New Roman" w:cs="Times New Roman"/>
-          <w:i/>
-          <w:iCs/>
-          <w:color w:val="000055"/>
-          <w:sz w:val="20"/>
-          <w:szCs w:val="20"/>
-          <w:lang w:eastAsia="en-GB"/>
-        </w:rPr>
-        <w:t>20 year</w:t>
-      </w:r>
-      <w:proofErr w:type="gramEnd"/>
-      <w:r>
-        <w:rPr>
-          <w:rFonts w:ascii="Times New Roman" w:eastAsia="Times New Roman" w:hAnsi="Times New Roman" w:cs="Times New Roman"/>
-          <w:i/>
-          <w:iCs/>
-          <w:color w:val="000055"/>
-          <w:sz w:val="20"/>
-          <w:szCs w:val="20"/>
-          <w:lang w:eastAsia="en-GB"/>
-        </w:rPr>
-        <w:t xml:space="preserve"> time series of satellite-based chlorophyll for your selected region.   NOTE this product is a 2018 reprocessing (version "p2018.0/p2018.1" that includes corrections for the 2012-onward MODIS-Aqua sensor issues.  For simplicity, we are currently only using (intercalibrated) data from the </w:t>
-      </w:r>
-      <w:proofErr w:type="spellStart"/>
-      <w:r>
-        <w:rPr>
-          <w:rFonts w:ascii="Times New Roman" w:eastAsia="Times New Roman" w:hAnsi="Times New Roman" w:cs="Times New Roman"/>
-          <w:i/>
-          <w:iCs/>
-          <w:color w:val="000055"/>
-          <w:sz w:val="20"/>
-          <w:szCs w:val="20"/>
-          <w:lang w:eastAsia="en-GB"/>
-        </w:rPr>
-        <w:t>SeaWifs</w:t>
-      </w:r>
-      <w:proofErr w:type="spellEnd"/>
-      <w:r>
-        <w:rPr>
-          <w:rFonts w:ascii="Times New Roman" w:eastAsia="Times New Roman" w:hAnsi="Times New Roman" w:cs="Times New Roman"/>
-          <w:i/>
-          <w:iCs/>
-          <w:color w:val="000055"/>
-          <w:sz w:val="20"/>
-          <w:szCs w:val="20"/>
-          <w:lang w:eastAsia="en-GB"/>
-        </w:rPr>
-        <w:t xml:space="preserve"> and MODIS-Aqua platforms for our time stream. </w:t>
+        <w:t xml:space="preserve"> time series, a multiple-satellite cross-calibrated chlorophyll product, was used to create a 20 year time series of satellite-based chlorophyll for your selected region.   NOTE this product is a 2018 reprocessing (version "p2018.0/p2018.1" that includes corrections for the 2012-onward MODIS-Aqua sensor issues.  For simplicity, we are currently only using (intercalibrated) data from the SeaWifs and MODIS-Aqua platforms for our time stream. </w:t>
       </w:r>
       <w:r>
         <w:rPr>
@@ -2429,7 +2403,7 @@
           <w:lang w:eastAsia="en-GB"/>
         </w:rPr>
         <w:pict w14:anchorId="218B5692">
-          <v:rect id="_x0000_i1030" alt="" style="width:451.3pt;height:.05pt;mso-width-percent:0;mso-height-percent:0;mso-width-percent:0;mso-height-percent:0" o:hralign="center" o:hrstd="t" o:hr="t" fillcolor="#a0a0a0" stroked="f"/>
+          <v:rect id="_x0000_i1028" alt="" style="width:451.3pt;height:.05pt;mso-width-percent:0;mso-height-percent:0;mso-width-percent:0;mso-height-percent:0" o:hralign="center" o:hrstd="t" o:hr="t" fillcolor="#a0a0a0" stroked="f"/>
         </w:pict>
       </w:r>
     </w:p>
@@ -2676,33 +2650,7 @@
           <w:szCs w:val="20"/>
           <w:lang w:eastAsia="en-GB"/>
         </w:rPr>
-        <w:t xml:space="preserve">, a multiple-satellite cross-calibrated chlorophyll product, was used to create a </w:t>
-      </w:r>
-      <w:proofErr w:type="gramStart"/>
-      <w:r>
-        <w:rPr>
-          <w:rFonts w:ascii="Times New Roman" w:eastAsia="Times New Roman" w:hAnsi="Times New Roman" w:cs="Times New Roman"/>
-          <w:i/>
-          <w:iCs/>
-          <w:color w:val="000055"/>
-          <w:sz w:val="20"/>
-          <w:szCs w:val="20"/>
-          <w:lang w:eastAsia="en-GB"/>
-        </w:rPr>
-        <w:t>24 year</w:t>
-      </w:r>
-      <w:proofErr w:type="gramEnd"/>
-      <w:r>
-        <w:rPr>
-          <w:rFonts w:ascii="Times New Roman" w:eastAsia="Times New Roman" w:hAnsi="Times New Roman" w:cs="Times New Roman"/>
-          <w:i/>
-          <w:iCs/>
-          <w:color w:val="000055"/>
-          <w:sz w:val="20"/>
-          <w:szCs w:val="20"/>
-          <w:lang w:eastAsia="en-GB"/>
-        </w:rPr>
-        <w:t xml:space="preserve"> (1998-2021) time series of satellite-based chlorophyll for your selected region.   The OC-CCI "v5.0" product is a reprocessing of the previous "v2/v3/v4" products, that includes corrections to the post-2012 MODIS-A satellite.  </w:t>
+        <w:t xml:space="preserve">, a multiple-satellite cross-calibrated chlorophyll product, was used to create a 24 year (1998-2021) time series of satellite-based chlorophyll for your selected region.   The OC-CCI "v5.0" product is a reprocessing of the previous "v2/v3/v4" products, that includes corrections to the post-2012 MODIS-A satellite.  </w:t>
       </w:r>
       <w:r>
         <w:rPr>
@@ -3133,7 +3081,7 @@
           <w:color w:val="000055"/>
           <w:sz w:val="20"/>
           <w:szCs w:val="20"/>
-          <w:lang w:eastAsia="en-GB"/>
+          <w:lang w:val="pt-PT" w:eastAsia="en-GB"/>
         </w:rPr>
       </w:pPr>
       <w:r>
@@ -3210,7 +3158,7 @@
           <w:color w:val="000055"/>
           <w:sz w:val="20"/>
           <w:szCs w:val="20"/>
-          <w:lang w:eastAsia="en-GB"/>
+          <w:lang w:val="pt-PT" w:eastAsia="en-GB"/>
         </w:rPr>
         <w:t>Original Data Link:</w:t>
       </w:r>
@@ -3220,7 +3168,7 @@
           <w:color w:val="000055"/>
           <w:sz w:val="20"/>
           <w:szCs w:val="20"/>
-          <w:lang w:eastAsia="en-GB"/>
+          <w:lang w:val="pt-PT" w:eastAsia="en-GB"/>
         </w:rPr>
         <w:t xml:space="preserve">   </w:t>
       </w:r>
@@ -3232,7 +3180,7 @@
             <w:sz w:val="20"/>
             <w:szCs w:val="20"/>
             <w:u w:val="single"/>
-            <w:lang w:eastAsia="en-GB"/>
+            <w:lang w:val="pt-PT" w:eastAsia="en-GB"/>
           </w:rPr>
           <w:t>https://www.science.oregonstate.edu/ocean.productivity/</w:t>
         </w:r>
@@ -3245,7 +3193,7 @@
           <w:color w:val="000055"/>
           <w:sz w:val="20"/>
           <w:szCs w:val="20"/>
-          <w:lang w:eastAsia="en-GB"/>
+          <w:lang w:val="pt-PT" w:eastAsia="en-GB"/>
         </w:rPr>
       </w:pPr>
     </w:p>
@@ -3269,7 +3217,7 @@
           <w:lang w:eastAsia="en-GB"/>
         </w:rPr>
         <w:pict w14:anchorId="1E714EB5">
-          <v:rect id="_x0000_i1028" alt="" style="width:451.3pt;height:.05pt;mso-width-percent:0;mso-height-percent:0;mso-width-percent:0;mso-height-percent:0" o:hralign="center" o:hrstd="t" o:hr="t" fillcolor="#a0a0a0" stroked="f"/>
+          <v:rect id="_x0000_i1030" alt="" style="width:451.3pt;height:.05pt;mso-width-percent:0;mso-height-percent:0;mso-width-percent:0;mso-height-percent:0" o:hralign="center" o:hrstd="t" o:hr="t" fillcolor="#a0a0a0" stroked="f"/>
         </w:pict>
       </w:r>
     </w:p>
@@ -3542,33 +3490,7 @@
           <w:szCs w:val="20"/>
           <w:lang w:eastAsia="en-GB"/>
         </w:rPr>
-        <w:t xml:space="preserve">, a 50+ year database of sea surface wind speed, was used to create a 50+ year time series of wind speeds from your selected region.   ICOADS goes back farther than </w:t>
-      </w:r>
-      <w:proofErr w:type="gramStart"/>
-      <w:r>
-        <w:rPr>
-          <w:rFonts w:ascii="Times New Roman" w:eastAsia="Times New Roman" w:hAnsi="Times New Roman" w:cs="Times New Roman"/>
-          <w:i/>
-          <w:iCs/>
-          <w:color w:val="000055"/>
-          <w:sz w:val="20"/>
-          <w:szCs w:val="20"/>
-          <w:lang w:eastAsia="en-GB"/>
-        </w:rPr>
-        <w:t>1960, but</w:t>
-      </w:r>
-      <w:proofErr w:type="gramEnd"/>
-      <w:r>
-        <w:rPr>
-          <w:rFonts w:ascii="Times New Roman" w:eastAsia="Times New Roman" w:hAnsi="Times New Roman" w:cs="Times New Roman"/>
-          <w:i/>
-          <w:iCs/>
-          <w:color w:val="000055"/>
-          <w:sz w:val="20"/>
-          <w:szCs w:val="20"/>
-          <w:lang w:eastAsia="en-GB"/>
-        </w:rPr>
-        <w:t xml:space="preserve"> becomes sparse and patchy in these older years.</w:t>
+        <w:t>, a 50+ year database of sea surface wind speed, was used to create a 50+ year time series of wind speeds from your selected region.   ICOADS goes back farther than 1960, but becomes sparse and patchy in these older years.</w:t>
       </w:r>
       <w:r>
         <w:rPr>
@@ -3657,7 +3579,7 @@
           <w:lang w:eastAsia="en-GB"/>
         </w:rPr>
         <w:pict w14:anchorId="23401907">
-          <v:rect id="_x0000_i1027" alt="" style="width:451.3pt;height:.05pt;mso-width-percent:0;mso-height-percent:0;mso-width-percent:0;mso-height-percent:0" o:hralign="center" o:hrstd="t" o:hr="t" fillcolor="#a0a0a0" stroked="f"/>
+          <v:rect id="_x0000_i1031" alt="" style="width:451.3pt;height:.05pt;mso-width-percent:0;mso-height-percent:0;mso-width-percent:0;mso-height-percent:0" o:hralign="center" o:hrstd="t" o:hr="t" fillcolor="#a0a0a0" stroked="f"/>
         </w:pict>
       </w:r>
     </w:p>
@@ -3836,31 +3758,17 @@
         <w:lastRenderedPageBreak/>
         <w:br/>
       </w:r>
-      <w:proofErr w:type="spellStart"/>
-      <w:r>
-        <w:rPr>
-          <w:rFonts w:ascii="Times New Roman" w:eastAsia="Times New Roman" w:hAnsi="Times New Roman" w:cs="Times New Roman"/>
-          <w:b/>
-          <w:bCs/>
-          <w:color w:val="000055"/>
-          <w:sz w:val="27"/>
-          <w:szCs w:val="27"/>
-          <w:lang w:eastAsia="en-GB"/>
-        </w:rPr>
-        <w:t>SeaWinds</w:t>
-      </w:r>
-      <w:proofErr w:type="spellEnd"/>
-      <w:r>
-        <w:rPr>
-          <w:rFonts w:ascii="Times New Roman" w:eastAsia="Times New Roman" w:hAnsi="Times New Roman" w:cs="Times New Roman"/>
-          <w:b/>
-          <w:bCs/>
-          <w:color w:val="000055"/>
-          <w:sz w:val="27"/>
-          <w:szCs w:val="27"/>
-          <w:lang w:eastAsia="en-GB"/>
-        </w:rPr>
-        <w:t xml:space="preserve"> Windspeed time-series (1998-</w:t>
+      <w:r>
+        <w:rPr>
+          <w:rFonts w:ascii="Times New Roman" w:eastAsia="Times New Roman" w:hAnsi="Times New Roman" w:cs="Times New Roman"/>
+          <w:b/>
+          <w:bCs/>
+          <w:color w:val="000055"/>
+          <w:sz w:val="27"/>
+          <w:szCs w:val="27"/>
+          <w:lang w:eastAsia="en-GB"/>
+        </w:rPr>
+        <w:t>SeaWinds Windspeed time-series (1998-</w:t>
       </w:r>
       <w:r>
         <w:rPr>
@@ -4314,46 +4222,20 @@
           <w:color w:val="000055"/>
           <w:sz w:val="20"/>
           <w:szCs w:val="20"/>
-          <w:lang w:eastAsia="en-GB"/>
-        </w:rPr>
-      </w:pPr>
-      <w:r>
-        <w:rPr>
-          <w:rFonts w:ascii="Times New Roman" w:eastAsia="Times New Roman" w:hAnsi="Times New Roman" w:cs="Times New Roman"/>
-          <w:b/>
-          <w:bCs/>
-          <w:color w:val="000055"/>
-          <w:sz w:val="20"/>
-          <w:szCs w:val="20"/>
-          <w:lang w:eastAsia="en-GB"/>
-        </w:rPr>
-        <w:t>Blended Sea Winds (</w:t>
-      </w:r>
-      <w:proofErr w:type="spellStart"/>
-      <w:r>
-        <w:rPr>
-          <w:rFonts w:ascii="Times New Roman" w:eastAsia="Times New Roman" w:hAnsi="Times New Roman" w:cs="Times New Roman"/>
-          <w:b/>
-          <w:bCs/>
-          <w:color w:val="000055"/>
-          <w:sz w:val="20"/>
-          <w:szCs w:val="20"/>
-          <w:lang w:eastAsia="en-GB"/>
-        </w:rPr>
-        <w:t>SeaWinds</w:t>
-      </w:r>
-      <w:proofErr w:type="spellEnd"/>
-      <w:r>
-        <w:rPr>
-          <w:rFonts w:ascii="Times New Roman" w:eastAsia="Times New Roman" w:hAnsi="Times New Roman" w:cs="Times New Roman"/>
-          <w:b/>
-          <w:bCs/>
-          <w:color w:val="000055"/>
-          <w:sz w:val="20"/>
-          <w:szCs w:val="20"/>
-          <w:lang w:eastAsia="en-GB"/>
-        </w:rPr>
-        <w:t>)</w:t>
+          <w:lang w:val="pt-PT" w:eastAsia="en-GB"/>
+        </w:rPr>
+      </w:pPr>
+      <w:r>
+        <w:rPr>
+          <w:rFonts w:ascii="Times New Roman" w:eastAsia="Times New Roman" w:hAnsi="Times New Roman" w:cs="Times New Roman"/>
+          <w:b/>
+          <w:bCs/>
+          <w:color w:val="000055"/>
+          <w:sz w:val="20"/>
+          <w:szCs w:val="20"/>
+          <w:lang w:eastAsia="en-GB"/>
+        </w:rPr>
+        <w:t>Blended Sea Winds (SeaWinds)</w:t>
       </w:r>
       <w:r>
         <w:rPr>
@@ -4395,7 +4277,7 @@
           <w:color w:val="000055"/>
           <w:sz w:val="20"/>
           <w:szCs w:val="20"/>
-          <w:lang w:eastAsia="en-GB"/>
+          <w:lang w:val="pt-PT" w:eastAsia="en-GB"/>
         </w:rPr>
         <w:t>Original Data Link:</w:t>
       </w:r>
@@ -4405,7 +4287,7 @@
           <w:color w:val="000055"/>
           <w:sz w:val="20"/>
           <w:szCs w:val="20"/>
-          <w:lang w:eastAsia="en-GB"/>
+          <w:lang w:val="pt-PT" w:eastAsia="en-GB"/>
         </w:rPr>
         <w:t xml:space="preserve">   </w:t>
       </w:r>
@@ -4417,7 +4299,7 @@
             <w:sz w:val="20"/>
             <w:szCs w:val="20"/>
             <w:u w:val="single"/>
-            <w:lang w:eastAsia="en-GB"/>
+            <w:lang w:val="pt-PT" w:eastAsia="en-GB"/>
           </w:rPr>
           <w:t>https://www.ncdc.noaa.gov/data-access/marineocean-data/blended-global/blended-sea-winds</w:t>
         </w:r>
@@ -4428,7 +4310,7 @@
           <w:color w:val="000055"/>
           <w:sz w:val="20"/>
           <w:szCs w:val="20"/>
-          <w:lang w:eastAsia="en-GB"/>
+          <w:lang w:val="pt-PT" w:eastAsia="en-GB"/>
         </w:rPr>
         <w:t xml:space="preserve"> </w:t>
       </w:r>
@@ -4440,7 +4322,7 @@
           <w:color w:val="000055"/>
           <w:sz w:val="20"/>
           <w:szCs w:val="20"/>
-          <w:lang w:eastAsia="en-GB"/>
+          <w:lang w:val="pt-PT" w:eastAsia="en-GB"/>
         </w:rPr>
       </w:pPr>
     </w:p>
@@ -4464,7 +4346,7 @@
           <w:lang w:eastAsia="en-GB"/>
         </w:rPr>
         <w:pict w14:anchorId="784D5E93">
-          <v:rect id="_x0000_i1026" alt="" style="width:451.3pt;height:.05pt;mso-width-percent:0;mso-height-percent:0;mso-width-percent:0;mso-height-percent:0" o:hralign="center" o:hrstd="t" o:hr="t" fillcolor="#a0a0a0" stroked="f"/>
+          <v:rect id="_x0000_i1032" alt="" style="width:451.3pt;height:.05pt;mso-width-percent:0;mso-height-percent:0;mso-width-percent:0;mso-height-percent:0" o:hralign="center" o:hrstd="t" o:hr="t" fillcolor="#a0a0a0" stroked="f"/>
         </w:pict>
       </w:r>
     </w:p>
@@ -4627,7 +4509,7 @@
           <w:color w:val="000055"/>
           <w:sz w:val="27"/>
           <w:szCs w:val="27"/>
-          <w:lang w:eastAsia="en-GB"/>
+          <w:lang w:val="pt-PT" w:eastAsia="en-GB"/>
         </w:rPr>
       </w:pPr>
       <w:r>
@@ -4646,7 +4528,7 @@
           <w:color w:val="000055"/>
           <w:sz w:val="27"/>
           <w:szCs w:val="27"/>
-          <w:lang w:eastAsia="en-GB"/>
+          <w:lang w:val="pt-PT" w:eastAsia="en-GB"/>
         </w:rPr>
         <w:instrText xml:space="preserve"> INCLUDEPICTURE "https://www.st.nmfs.noaa.gov/nauplius/pickup/f4ba6e146e204d48a83bd1f98ac0764d/images/ltp_13CURRSu.jpg" \* MERGEFORMATINET </w:instrText>
       </w:r>
@@ -4734,7 +4616,7 @@
           <w:color w:val="000055"/>
           <w:sz w:val="27"/>
           <w:szCs w:val="27"/>
-          <w:lang w:eastAsia="en-GB"/>
+          <w:lang w:val="pt-PT" w:eastAsia="en-GB"/>
         </w:rPr>
         <w:br/>
       </w:r>
@@ -4754,7 +4636,7 @@
           <w:color w:val="000055"/>
           <w:sz w:val="27"/>
           <w:szCs w:val="27"/>
-          <w:lang w:eastAsia="en-GB"/>
+          <w:lang w:val="pt-PT" w:eastAsia="en-GB"/>
         </w:rPr>
         <w:instrText xml:space="preserve"> INCLUDEPICTURE "https://www.st.nmfs.noaa.gov/nauplius/pickup/f4ba6e146e204d48a83bd1f98ac0764d/images/ltp_14CURRSv.jpg" \* MERGEFORMATINET </w:instrText>
       </w:r>
@@ -4842,7 +4724,7 @@
           <w:color w:val="000055"/>
           <w:sz w:val="27"/>
           <w:szCs w:val="27"/>
-          <w:lang w:eastAsia="en-GB"/>
+          <w:lang w:val="pt-PT" w:eastAsia="en-GB"/>
         </w:rPr>
         <w:br/>
         <w:t xml:space="preserve">[ </w:t>
@@ -4855,7 +4737,7 @@
             <w:sz w:val="27"/>
             <w:szCs w:val="27"/>
             <w:u w:val="single"/>
-            <w:lang w:eastAsia="en-GB"/>
+            <w:lang w:val="pt-PT" w:eastAsia="en-GB"/>
           </w:rPr>
           <w:t xml:space="preserve">dataCURR_OSCAR-u-EW.csv </w:t>
         </w:r>
@@ -4866,7 +4748,7 @@
           <w:color w:val="000055"/>
           <w:sz w:val="27"/>
           <w:szCs w:val="27"/>
-          <w:lang w:eastAsia="en-GB"/>
+          <w:lang w:val="pt-PT" w:eastAsia="en-GB"/>
         </w:rPr>
         <w:t xml:space="preserve">]   [ </w:t>
       </w:r>
@@ -4878,7 +4760,7 @@
             <w:sz w:val="27"/>
             <w:szCs w:val="27"/>
             <w:u w:val="single"/>
-            <w:lang w:eastAsia="en-GB"/>
+            <w:lang w:val="pt-PT" w:eastAsia="en-GB"/>
           </w:rPr>
           <w:t xml:space="preserve">dataCURR_OSCAR-v-NS.csv </w:t>
         </w:r>
@@ -4889,7 +4771,7 @@
           <w:color w:val="000055"/>
           <w:sz w:val="27"/>
           <w:szCs w:val="27"/>
-          <w:lang w:eastAsia="en-GB"/>
+          <w:lang w:val="pt-PT" w:eastAsia="en-GB"/>
         </w:rPr>
         <w:t>]</w:t>
       </w:r>
@@ -4901,7 +4783,7 @@
           <w:color w:val="000055"/>
           <w:sz w:val="20"/>
           <w:szCs w:val="20"/>
-          <w:lang w:eastAsia="en-GB"/>
+          <w:lang w:val="pt-PT" w:eastAsia="en-GB"/>
         </w:rPr>
       </w:pPr>
     </w:p>
@@ -4913,7 +4795,7 @@
           <w:color w:val="000055"/>
           <w:sz w:val="20"/>
           <w:szCs w:val="20"/>
-          <w:lang w:eastAsia="en-GB"/>
+          <w:lang w:val="pt-PT" w:eastAsia="en-GB"/>
         </w:rPr>
       </w:pPr>
       <w:r>
@@ -4968,7 +4850,7 @@
           <w:color w:val="000055"/>
           <w:sz w:val="20"/>
           <w:szCs w:val="20"/>
-          <w:lang w:eastAsia="en-GB"/>
+          <w:lang w:val="pt-PT" w:eastAsia="en-GB"/>
         </w:rPr>
         <w:t>Original Data Link:</w:t>
       </w:r>
@@ -4978,7 +4860,7 @@
           <w:color w:val="000055"/>
           <w:sz w:val="20"/>
           <w:szCs w:val="20"/>
-          <w:lang w:eastAsia="en-GB"/>
+          <w:lang w:val="pt-PT" w:eastAsia="en-GB"/>
         </w:rPr>
         <w:t xml:space="preserve">   </w:t>
       </w:r>
@@ -4990,7 +4872,7 @@
             <w:sz w:val="20"/>
             <w:szCs w:val="20"/>
             <w:u w:val="single"/>
-            <w:lang w:eastAsia="en-GB"/>
+            <w:lang w:val="pt-PT" w:eastAsia="en-GB"/>
           </w:rPr>
           <w:t>https://www.esr.org/research/oscar/oscar-surface-currents/</w:t>
         </w:r>
@@ -5003,7 +4885,7 @@
           <w:color w:val="000055"/>
           <w:sz w:val="20"/>
           <w:szCs w:val="20"/>
-          <w:lang w:eastAsia="en-GB"/>
+          <w:lang w:val="pt-PT" w:eastAsia="en-GB"/>
         </w:rPr>
       </w:pPr>
     </w:p>
@@ -5027,7 +4909,7 @@
           <w:lang w:eastAsia="en-GB"/>
         </w:rPr>
         <w:pict w14:anchorId="09413F63">
-          <v:rect id="_x0000_i1025" alt="" style="width:451.3pt;height:.05pt;mso-width-percent:0;mso-height-percent:0;mso-width-percent:0;mso-height-percent:0" o:hralign="center" o:hrstd="t" o:hr="t" fillcolor="#a0a0a0" stroked="f"/>
+          <v:rect id="_x0000_i1033" alt="" style="width:451.3pt;height:.05pt;mso-width-percent:0;mso-height-percent:0;mso-width-percent:0;mso-height-percent:0" o:hralign="center" o:hrstd="t" o:hr="t" fillcolor="#a0a0a0" stroked="f"/>
         </w:pict>
       </w:r>
     </w:p>

</xml_diff>